<commit_message>
Rewrite overall document and record progress on WBS.
</commit_message>
<xml_diff>
--- a/WBCC_개요.docx
+++ b/WBCC_개요.docx
@@ -24,37 +24,25 @@
         </w:numPr>
         <w:ind w:leftChars="0"/>
       </w:pPr>
-      <w:proofErr w:type="spellStart"/>
-      <w:proofErr w:type="gramStart"/>
-      <w:r>
-        <w:t>WeatherBasedCareCall</w:t>
-      </w:r>
-      <w:proofErr w:type="spellEnd"/>
-      <w:r>
-        <w:t>(</w:t>
-      </w:r>
-      <w:proofErr w:type="gramEnd"/>
-      <w:r>
-        <w:t>WBCC)</w:t>
-      </w:r>
-    </w:p>
-    <w:p>
-      <w:pPr>
-        <w:pStyle w:val="a3"/>
-        <w:numPr>
-          <w:ilvl w:val="1"/>
-          <w:numId w:val="2"/>
-        </w:numPr>
-        <w:ind w:leftChars="0"/>
-      </w:pPr>
-      <w:proofErr w:type="spellStart"/>
+      <w:r>
+        <w:t>WeatherBasedCareCall(WBCC)</w:t>
+      </w:r>
+    </w:p>
+    <w:p>
+      <w:pPr>
+        <w:pStyle w:val="a3"/>
+        <w:numPr>
+          <w:ilvl w:val="1"/>
+          <w:numId w:val="2"/>
+        </w:numPr>
+        <w:ind w:leftChars="0"/>
+      </w:pPr>
       <w:r>
         <w:rPr>
           <w:rFonts w:hint="eastAsia"/>
         </w:rPr>
         <w:t>기상알림케어</w:t>
       </w:r>
-      <w:proofErr w:type="spellEnd"/>
     </w:p>
     <w:p>
       <w:pPr>
@@ -299,14 +287,7 @@
         <w:rPr>
           <w:rFonts w:hint="eastAsia"/>
         </w:rPr>
-        <w:t xml:space="preserve">뜨거운 환경에 장시간 노출될 </w:t>
-      </w:r>
-      <w:proofErr w:type="gramStart"/>
-      <w:r>
-        <w:rPr>
-          <w:rFonts w:hint="eastAsia"/>
-        </w:rPr>
-        <w:t>수</w:t>
+        <w:t>뜨거운 환경에 장시간 노출될 수</w:t>
       </w:r>
       <w:r>
         <w:t xml:space="preserve"> </w:t>
@@ -315,14 +296,7 @@
         <w:rPr>
           <w:rFonts w:hint="eastAsia"/>
         </w:rPr>
-        <w:t>밖에</w:t>
-      </w:r>
-      <w:proofErr w:type="gramEnd"/>
-      <w:r>
-        <w:rPr>
-          <w:rFonts w:hint="eastAsia"/>
-        </w:rPr>
-        <w:t xml:space="preserve"> 없는 농사일은 </w:t>
+        <w:t xml:space="preserve">밖에 없는 농사일은 </w:t>
       </w:r>
       <w:r>
         <w:rPr>
@@ -488,7 +462,19 @@
         <w:rPr>
           <w:rFonts w:hint="eastAsia"/>
         </w:rPr>
-        <w:t>를 이용하여 처리한다.</w:t>
+        <w:t>를 이용하여 처리</w:t>
+      </w:r>
+      <w:r>
+        <w:rPr>
+          <w:rFonts w:hint="eastAsia"/>
+        </w:rPr>
+        <w:t>합니다</w:t>
+      </w:r>
+      <w:r>
+        <w:rPr>
+          <w:rFonts w:hint="eastAsia"/>
+        </w:rPr>
+        <w:t>.</w:t>
       </w:r>
     </w:p>
     <w:p>
@@ -550,7 +536,19 @@
         <w:rPr>
           <w:rFonts w:hint="eastAsia"/>
         </w:rPr>
-        <w:t xml:space="preserve"> 감지되면 사용자에게 알림을 전송한다.</w:t>
+        <w:t xml:space="preserve"> 감지되면 사용자에게 알림을 전송</w:t>
+      </w:r>
+      <w:r>
+        <w:rPr>
+          <w:rFonts w:hint="eastAsia"/>
+        </w:rPr>
+        <w:t>합니다</w:t>
+      </w:r>
+      <w:r>
+        <w:rPr>
+          <w:rFonts w:hint="eastAsia"/>
+        </w:rPr>
+        <w:t>.</w:t>
       </w:r>
     </w:p>
     <w:p>
@@ -625,23 +623,47 @@
         <w:rPr>
           <w:rFonts w:hint="eastAsia"/>
         </w:rPr>
-        <w:t>어느 정도 빈도로 안부 전화를 드릴 것을 권유하는 알람을 보내는 것이 좋을 지에 대한 리포트를 생성한다.</w:t>
-      </w:r>
-    </w:p>
-    <w:p>
-      <w:pPr>
-        <w:pStyle w:val="a3"/>
-        <w:numPr>
-          <w:ilvl w:val="2"/>
-          <w:numId w:val="2"/>
-        </w:numPr>
-        <w:ind w:leftChars="0"/>
-      </w:pPr>
-      <w:r>
-        <w:rPr>
-          <w:rFonts w:hint="eastAsia"/>
-        </w:rPr>
-        <w:t>다른 기능을 쉽게 추가할 수 있도록 유연한 구조를 설계한다.</w:t>
+        <w:t>어느 정도 빈도로 안부 전화를 드릴 것을 권유하는 알람을 보내는 것이 좋을 지에 대한 리포트를 생성</w:t>
+      </w:r>
+      <w:r>
+        <w:rPr>
+          <w:rFonts w:hint="eastAsia"/>
+        </w:rPr>
+        <w:t>합니다</w:t>
+      </w:r>
+      <w:r>
+        <w:rPr>
+          <w:rFonts w:hint="eastAsia"/>
+        </w:rPr>
+        <w:t>.</w:t>
+      </w:r>
+    </w:p>
+    <w:p>
+      <w:pPr>
+        <w:pStyle w:val="a3"/>
+        <w:numPr>
+          <w:ilvl w:val="2"/>
+          <w:numId w:val="2"/>
+        </w:numPr>
+        <w:ind w:leftChars="0"/>
+      </w:pPr>
+      <w:r>
+        <w:rPr>
+          <w:rFonts w:hint="eastAsia"/>
+        </w:rPr>
+        <w:t>다른 기능을 쉽게 추가할 수 있도록 유연한 구조를 설계</w:t>
+      </w:r>
+      <w:r>
+        <w:rPr>
+          <w:rFonts w:hint="eastAsia"/>
+        </w:rPr>
+        <w:t>합니다</w:t>
+      </w:r>
+      <w:r>
+        <w:rPr>
+          <w:rFonts w:hint="eastAsia"/>
+        </w:rPr>
+        <w:t>.</w:t>
       </w:r>
     </w:p>
     <w:p>
@@ -1022,64 +1044,653 @@
           <w:numId w:val="2"/>
         </w:numPr>
         <w:ind w:leftChars="0"/>
-        <w:rPr>
-          <w:rFonts w:hint="eastAsia"/>
-        </w:rPr>
-      </w:pPr>
-    </w:p>
-    <w:p/>
-    <w:p>
-      <w:r>
-        <w:t>7. 사용 기술 및 도구</w:t>
-      </w:r>
-    </w:p>
-    <w:p>
-      <w:r>
-        <w:t>- 사용할 주요 기술과 도구, 프레임워크 등을 명시합니다.</w:t>
-      </w:r>
-    </w:p>
-    <w:p/>
-    <w:p>
-      <w:r>
-        <w:t>8. 참여자 및 역할</w:t>
-      </w:r>
-    </w:p>
-    <w:p>
-      <w:r>
-        <w:t>- 프로젝트에 참여하는 사람들의 역할을 설명합니다. (이 부분은 단독 프로젝트인 경우 생략 가능)</w:t>
-      </w:r>
-    </w:p>
-    <w:p/>
-    <w:p>
-      <w:r>
-        <w:t>9. 일정</w:t>
-      </w:r>
-    </w:p>
-    <w:p>
-      <w:r>
-        <w:t>- 프로젝트의 주요 마일스톤과 일정을 간략하게 소개합니다.</w:t>
-      </w:r>
-    </w:p>
-    <w:p/>
-    <w:p>
-      <w:r>
-        <w:t>10. 기대 효과</w:t>
-      </w:r>
-    </w:p>
-    <w:p>
-      <w:r>
-        <w:t>- 프로젝트가 성공적으로 완료되었을 때의 기대 효과나 결과를 설명합니다.</w:t>
-      </w:r>
-    </w:p>
-    <w:p/>
-    <w:p>
-      <w:r>
-        <w:t>11. 리스크 및 제약 사항</w:t>
-      </w:r>
-    </w:p>
-    <w:p>
-      <w:r>
-        <w:t>- 프로젝트 수행 중 예상되는 리스크나 제약 사항을 미리 명시합니다.</w:t>
+      </w:pPr>
+      <w:r>
+        <w:rPr>
+          <w:rFonts w:hint="eastAsia"/>
+        </w:rPr>
+        <w:t>사용 기술 및 도구</w:t>
+      </w:r>
+    </w:p>
+    <w:p>
+      <w:pPr>
+        <w:pStyle w:val="a3"/>
+        <w:numPr>
+          <w:ilvl w:val="1"/>
+          <w:numId w:val="2"/>
+        </w:numPr>
+        <w:ind w:leftChars="0"/>
+      </w:pPr>
+      <w:r>
+        <w:rPr>
+          <w:rFonts w:hint="eastAsia"/>
+        </w:rPr>
+        <w:t>데이터 수집</w:t>
+      </w:r>
+    </w:p>
+    <w:p>
+      <w:pPr>
+        <w:pStyle w:val="a3"/>
+        <w:numPr>
+          <w:ilvl w:val="2"/>
+          <w:numId w:val="2"/>
+        </w:numPr>
+        <w:ind w:leftChars="0"/>
+      </w:pPr>
+      <w:r>
+        <w:rPr>
+          <w:rFonts w:hint="eastAsia"/>
+        </w:rPr>
+        <w:t>A</w:t>
+      </w:r>
+      <w:r>
+        <w:t xml:space="preserve">PI: </w:t>
+      </w:r>
+      <w:r>
+        <w:rPr>
+          <w:rFonts w:hint="eastAsia"/>
+        </w:rPr>
+        <w:t xml:space="preserve">기상청 </w:t>
+      </w:r>
+      <w:r>
+        <w:t>API</w:t>
+      </w:r>
+    </w:p>
+    <w:p>
+      <w:pPr>
+        <w:pStyle w:val="a3"/>
+        <w:numPr>
+          <w:ilvl w:val="2"/>
+          <w:numId w:val="2"/>
+        </w:numPr>
+        <w:ind w:leftChars="0"/>
+      </w:pPr>
+      <w:r>
+        <w:rPr>
+          <w:rFonts w:hint="eastAsia"/>
+        </w:rPr>
+        <w:t>데이터 저장</w:t>
+      </w:r>
+      <w:r>
+        <w:t>: Hadoop HDFS</w:t>
+      </w:r>
+    </w:p>
+    <w:p>
+      <w:pPr>
+        <w:pStyle w:val="a3"/>
+        <w:numPr>
+          <w:ilvl w:val="1"/>
+          <w:numId w:val="2"/>
+        </w:numPr>
+        <w:ind w:leftChars="0"/>
+      </w:pPr>
+      <w:r>
+        <w:rPr>
+          <w:rFonts w:hint="eastAsia"/>
+        </w:rPr>
+        <w:lastRenderedPageBreak/>
+        <w:t>데이터 처리</w:t>
+      </w:r>
+    </w:p>
+    <w:p>
+      <w:pPr>
+        <w:pStyle w:val="a3"/>
+        <w:numPr>
+          <w:ilvl w:val="2"/>
+          <w:numId w:val="2"/>
+        </w:numPr>
+        <w:ind w:leftChars="0"/>
+      </w:pPr>
+      <w:r>
+        <w:rPr>
+          <w:rFonts w:hint="eastAsia"/>
+        </w:rPr>
+        <w:t>배치 처리:</w:t>
+      </w:r>
+      <w:r>
+        <w:t xml:space="preserve"> Apache Spark</w:t>
+      </w:r>
+    </w:p>
+    <w:p>
+      <w:pPr>
+        <w:pStyle w:val="a3"/>
+        <w:numPr>
+          <w:ilvl w:val="2"/>
+          <w:numId w:val="2"/>
+        </w:numPr>
+        <w:ind w:leftChars="0"/>
+      </w:pPr>
+      <w:r>
+        <w:rPr>
+          <w:rFonts w:hint="eastAsia"/>
+        </w:rPr>
+        <w:t>스트림 처리:</w:t>
+      </w:r>
+      <w:r>
+        <w:t xml:space="preserve"> Apache Kafka</w:t>
+      </w:r>
+    </w:p>
+    <w:p>
+      <w:pPr>
+        <w:pStyle w:val="a3"/>
+        <w:numPr>
+          <w:ilvl w:val="1"/>
+          <w:numId w:val="2"/>
+        </w:numPr>
+        <w:ind w:leftChars="0"/>
+      </w:pPr>
+      <w:r>
+        <w:rPr>
+          <w:rFonts w:hint="eastAsia"/>
+        </w:rPr>
+        <w:t>알림 서비스</w:t>
+      </w:r>
+    </w:p>
+    <w:p>
+      <w:pPr>
+        <w:pStyle w:val="a3"/>
+        <w:numPr>
+          <w:ilvl w:val="2"/>
+          <w:numId w:val="2"/>
+        </w:numPr>
+        <w:ind w:leftChars="0"/>
+      </w:pPr>
+      <w:r>
+        <w:rPr>
+          <w:rFonts w:hint="eastAsia"/>
+        </w:rPr>
+        <w:t>애플리케이션 개발</w:t>
+      </w:r>
+      <w:r>
+        <w:t>: Java</w:t>
+      </w:r>
+    </w:p>
+    <w:p>
+      <w:pPr>
+        <w:pStyle w:val="a3"/>
+        <w:numPr>
+          <w:ilvl w:val="2"/>
+          <w:numId w:val="2"/>
+        </w:numPr>
+        <w:ind w:leftChars="0"/>
+      </w:pPr>
+      <w:r>
+        <w:rPr>
+          <w:rFonts w:hint="eastAsia"/>
+        </w:rPr>
+        <w:t>알림 라이브러리:</w:t>
+      </w:r>
+      <w:r>
+        <w:t xml:space="preserve"> Android Notification API</w:t>
+      </w:r>
+    </w:p>
+    <w:p>
+      <w:pPr>
+        <w:pStyle w:val="a3"/>
+        <w:numPr>
+          <w:ilvl w:val="1"/>
+          <w:numId w:val="2"/>
+        </w:numPr>
+        <w:ind w:leftChars="0"/>
+      </w:pPr>
+      <w:r>
+        <w:rPr>
+          <w:rFonts w:hint="eastAsia"/>
+        </w:rPr>
+        <w:t>데이터 분석</w:t>
+      </w:r>
+    </w:p>
+    <w:p>
+      <w:pPr>
+        <w:pStyle w:val="a3"/>
+        <w:numPr>
+          <w:ilvl w:val="2"/>
+          <w:numId w:val="2"/>
+        </w:numPr>
+        <w:ind w:leftChars="0"/>
+      </w:pPr>
+      <w:r>
+        <w:rPr>
+          <w:rFonts w:hint="eastAsia"/>
+        </w:rPr>
+        <w:t>언어:</w:t>
+      </w:r>
+      <w:r>
+        <w:t xml:space="preserve"> Python</w:t>
+      </w:r>
+    </w:p>
+    <w:p>
+      <w:pPr>
+        <w:pStyle w:val="a3"/>
+        <w:numPr>
+          <w:ilvl w:val="2"/>
+          <w:numId w:val="2"/>
+        </w:numPr>
+        <w:ind w:leftChars="0"/>
+      </w:pPr>
+      <w:r>
+        <w:rPr>
+          <w:rFonts w:hint="eastAsia"/>
+        </w:rPr>
+        <w:t>라이브러리:</w:t>
+      </w:r>
+      <w:r>
+        <w:t xml:space="preserve"> pandas, matplotlib, scikit-learn</w:t>
+      </w:r>
+    </w:p>
+    <w:p>
+      <w:pPr>
+        <w:pStyle w:val="a3"/>
+        <w:numPr>
+          <w:ilvl w:val="1"/>
+          <w:numId w:val="2"/>
+        </w:numPr>
+        <w:ind w:leftChars="0"/>
+      </w:pPr>
+      <w:r>
+        <w:rPr>
+          <w:rFonts w:hint="eastAsia"/>
+        </w:rPr>
+        <w:t>사용자 인터페이스</w:t>
+      </w:r>
+    </w:p>
+    <w:p>
+      <w:pPr>
+        <w:pStyle w:val="a3"/>
+        <w:numPr>
+          <w:ilvl w:val="2"/>
+          <w:numId w:val="2"/>
+        </w:numPr>
+        <w:ind w:leftChars="0"/>
+      </w:pPr>
+      <w:r>
+        <w:rPr>
+          <w:rFonts w:hint="eastAsia"/>
+        </w:rPr>
+        <w:t>프론트엔드</w:t>
+      </w:r>
+      <w:r>
+        <w:t>: React(</w:t>
+      </w:r>
+      <w:r>
+        <w:rPr>
+          <w:rFonts w:hint="eastAsia"/>
+        </w:rPr>
+        <w:t>웹)</w:t>
+      </w:r>
+      <w:r>
+        <w:t>, Android Studio(</w:t>
+      </w:r>
+      <w:r>
+        <w:rPr>
+          <w:rFonts w:hint="eastAsia"/>
+        </w:rPr>
+        <w:t>안드로이드 앱)</w:t>
+      </w:r>
+    </w:p>
+    <w:p>
+      <w:pPr>
+        <w:pStyle w:val="a3"/>
+        <w:numPr>
+          <w:ilvl w:val="2"/>
+          <w:numId w:val="2"/>
+        </w:numPr>
+        <w:ind w:leftChars="0"/>
+      </w:pPr>
+      <w:r>
+        <w:rPr>
+          <w:rFonts w:hint="eastAsia"/>
+        </w:rPr>
+        <w:t>백엔드:</w:t>
+      </w:r>
+      <w:r>
+        <w:t xml:space="preserve"> </w:t>
+      </w:r>
+      <w:r>
+        <w:t>Django</w:t>
+      </w:r>
+    </w:p>
+    <w:p>
+      <w:pPr>
+        <w:pStyle w:val="a3"/>
+        <w:numPr>
+          <w:ilvl w:val="1"/>
+          <w:numId w:val="2"/>
+        </w:numPr>
+        <w:ind w:leftChars="0"/>
+      </w:pPr>
+      <w:r>
+        <w:rPr>
+          <w:rFonts w:hint="eastAsia"/>
+        </w:rPr>
+        <w:t>기타 도구</w:t>
+      </w:r>
+    </w:p>
+    <w:p>
+      <w:pPr>
+        <w:pStyle w:val="a3"/>
+        <w:numPr>
+          <w:ilvl w:val="2"/>
+          <w:numId w:val="2"/>
+        </w:numPr>
+        <w:ind w:leftChars="0"/>
+      </w:pPr>
+      <w:r>
+        <w:rPr>
+          <w:rFonts w:hint="eastAsia"/>
+        </w:rPr>
+        <w:t>버전 관리</w:t>
+      </w:r>
+      <w:r>
+        <w:t>: Git</w:t>
+      </w:r>
+    </w:p>
+    <w:p>
+      <w:pPr>
+        <w:pStyle w:val="a3"/>
+        <w:numPr>
+          <w:ilvl w:val="2"/>
+          <w:numId w:val="2"/>
+        </w:numPr>
+        <w:ind w:leftChars="0"/>
+      </w:pPr>
+      <w:r>
+        <w:rPr>
+          <w:rFonts w:hint="eastAsia"/>
+        </w:rPr>
+        <w:t>프로젝트</w:t>
+      </w:r>
+      <w:r>
+        <w:t xml:space="preserve"> </w:t>
+      </w:r>
+      <w:r>
+        <w:rPr>
+          <w:rFonts w:hint="eastAsia"/>
+        </w:rPr>
+        <w:t>관리:</w:t>
+      </w:r>
+      <w:r>
+        <w:t xml:space="preserve"> WBS</w:t>
+      </w:r>
+    </w:p>
+    <w:p>
+      <w:pPr>
+        <w:pStyle w:val="a3"/>
+        <w:numPr>
+          <w:ilvl w:val="0"/>
+          <w:numId w:val="2"/>
+        </w:numPr>
+        <w:ind w:leftChars="0"/>
+      </w:pPr>
+      <w:r>
+        <w:rPr>
+          <w:rFonts w:hint="eastAsia"/>
+        </w:rPr>
+        <w:t>일정</w:t>
+      </w:r>
+    </w:p>
+    <w:p>
+      <w:pPr>
+        <w:pStyle w:val="a3"/>
+        <w:numPr>
+          <w:ilvl w:val="1"/>
+          <w:numId w:val="2"/>
+        </w:numPr>
+        <w:ind w:leftChars="0"/>
+      </w:pPr>
+      <w:r>
+        <w:rPr>
+          <w:rFonts w:hint="eastAsia"/>
+        </w:rPr>
+        <w:t xml:space="preserve">9월 </w:t>
+      </w:r>
+      <w:r>
+        <w:t>16</w:t>
+      </w:r>
+      <w:r>
+        <w:rPr>
+          <w:rFonts w:hint="eastAsia"/>
+        </w:rPr>
+        <w:t xml:space="preserve">일부터 </w:t>
+      </w:r>
+      <w:r>
+        <w:t>10</w:t>
+      </w:r>
+      <w:r>
+        <w:rPr>
+          <w:rFonts w:hint="eastAsia"/>
+        </w:rPr>
+        <w:t xml:space="preserve">월 </w:t>
+      </w:r>
+      <w:r>
+        <w:t>31</w:t>
+      </w:r>
+      <w:r>
+        <w:rPr>
+          <w:rFonts w:hint="eastAsia"/>
+        </w:rPr>
+        <w:t>일까지</w:t>
+      </w:r>
+      <w:r>
+        <w:t xml:space="preserve"> </w:t>
+      </w:r>
+      <w:r>
+        <w:rPr>
+          <w:rFonts w:hint="eastAsia"/>
+        </w:rPr>
+        <w:t>프로젝트를 진행합니다.</w:t>
+      </w:r>
+    </w:p>
+    <w:p>
+      <w:pPr>
+        <w:pStyle w:val="a3"/>
+        <w:numPr>
+          <w:ilvl w:val="1"/>
+          <w:numId w:val="2"/>
+        </w:numPr>
+        <w:ind w:leftChars="0"/>
+      </w:pPr>
+      <w:r>
+        <w:rPr>
+          <w:rFonts w:hint="eastAsia"/>
+        </w:rPr>
+        <w:t>9월은 시행착오를 거치며 생각을 정리하는 기간입니다.</w:t>
+      </w:r>
+    </w:p>
+    <w:p>
+      <w:pPr>
+        <w:pStyle w:val="a3"/>
+        <w:numPr>
+          <w:ilvl w:val="1"/>
+          <w:numId w:val="2"/>
+        </w:numPr>
+        <w:ind w:leftChars="0"/>
+      </w:pPr>
+      <w:r>
+        <w:rPr>
+          <w:rFonts w:hint="eastAsia"/>
+        </w:rPr>
+        <w:t>1</w:t>
+      </w:r>
+      <w:r>
+        <w:t>0</w:t>
+      </w:r>
+      <w:r>
+        <w:rPr>
+          <w:rFonts w:hint="eastAsia"/>
+        </w:rPr>
+        <w:t xml:space="preserve">월 </w:t>
+      </w:r>
+      <w:r>
+        <w:t>20</w:t>
+      </w:r>
+      <w:r>
+        <w:rPr>
+          <w:rFonts w:hint="eastAsia"/>
+        </w:rPr>
+        <w:t>일에 프로젝트가 초기에 기획했던 대로 잘 진행되고 있는지 중간점검을 합니다.</w:t>
+      </w:r>
+      <w:r>
+        <w:t xml:space="preserve"> </w:t>
+      </w:r>
+      <w:r>
+        <w:rPr>
+          <w:rFonts w:hint="eastAsia"/>
+        </w:rPr>
+        <w:t>이때 프로그램의 작동 과정을 다이어그램으로 작성해봅니다.</w:t>
+      </w:r>
+    </w:p>
+    <w:p>
+      <w:pPr>
+        <w:pStyle w:val="a3"/>
+        <w:numPr>
+          <w:ilvl w:val="1"/>
+          <w:numId w:val="2"/>
+        </w:numPr>
+        <w:ind w:leftChars="0"/>
+      </w:pPr>
+      <w:r>
+        <w:rPr>
+          <w:rFonts w:hint="eastAsia"/>
+        </w:rPr>
+        <w:t>1</w:t>
+      </w:r>
+      <w:r>
+        <w:t>0</w:t>
+      </w:r>
+      <w:r>
+        <w:rPr>
+          <w:rFonts w:hint="eastAsia"/>
+        </w:rPr>
+        <w:t xml:space="preserve">월 </w:t>
+      </w:r>
+      <w:r>
+        <w:t>30</w:t>
+      </w:r>
+      <w:r>
+        <w:rPr>
+          <w:rFonts w:hint="eastAsia"/>
+        </w:rPr>
+        <w:t>일에 프로젝트가 잘 완성되었는지 최종점검을 합니다.</w:t>
+      </w:r>
+    </w:p>
+    <w:p>
+      <w:pPr>
+        <w:pStyle w:val="a3"/>
+        <w:numPr>
+          <w:ilvl w:val="0"/>
+          <w:numId w:val="2"/>
+        </w:numPr>
+        <w:ind w:leftChars="0"/>
+      </w:pPr>
+      <w:r>
+        <w:rPr>
+          <w:rFonts w:hint="eastAsia"/>
+        </w:rPr>
+        <w:t>기대 효과</w:t>
+      </w:r>
+    </w:p>
+    <w:p>
+      <w:pPr>
+        <w:pStyle w:val="a3"/>
+        <w:numPr>
+          <w:ilvl w:val="1"/>
+          <w:numId w:val="2"/>
+        </w:numPr>
+        <w:ind w:leftChars="0"/>
+      </w:pPr>
+      <w:r>
+        <w:rPr>
+          <w:rFonts w:hint="eastAsia"/>
+        </w:rPr>
+        <w:t>조부모님께서 이상 기후에 좀 더 유연하게 대처할 수 있습니다.</w:t>
+      </w:r>
+    </w:p>
+    <w:p>
+      <w:pPr>
+        <w:pStyle w:val="a3"/>
+        <w:numPr>
+          <w:ilvl w:val="1"/>
+          <w:numId w:val="2"/>
+        </w:numPr>
+        <w:ind w:leftChars="0"/>
+      </w:pPr>
+      <w:r>
+        <w:rPr>
+          <w:rFonts w:hint="eastAsia"/>
+        </w:rPr>
+        <w:t>긴급 재난 문자와 명확하게 구분되어 효율적으로 정보를 수집할 수 있습니다.</w:t>
+      </w:r>
+    </w:p>
+    <w:p>
+      <w:pPr>
+        <w:pStyle w:val="a3"/>
+        <w:numPr>
+          <w:ilvl w:val="0"/>
+          <w:numId w:val="2"/>
+        </w:numPr>
+        <w:ind w:leftChars="0"/>
+      </w:pPr>
+      <w:r>
+        <w:rPr>
+          <w:rFonts w:hint="eastAsia"/>
+        </w:rPr>
+        <w:t>제약 사항</w:t>
+      </w:r>
+    </w:p>
+    <w:p>
+      <w:pPr>
+        <w:pStyle w:val="a3"/>
+        <w:numPr>
+          <w:ilvl w:val="1"/>
+          <w:numId w:val="2"/>
+        </w:numPr>
+        <w:ind w:leftChars="0"/>
+        <w:rPr>
+          <w:rFonts w:hint="eastAsia"/>
+        </w:rPr>
+      </w:pPr>
+      <w:r>
+        <w:rPr>
+          <w:rFonts w:hint="eastAsia"/>
+        </w:rPr>
+        <w:t>D</w:t>
+      </w:r>
+      <w:r>
+        <w:t>esktop 1</w:t>
+      </w:r>
+      <w:r>
+        <w:rPr>
+          <w:rFonts w:hint="eastAsia"/>
+        </w:rPr>
+        <w:t>대,</w:t>
+      </w:r>
+      <w:r>
+        <w:t xml:space="preserve"> </w:t>
+      </w:r>
+      <w:r>
+        <w:rPr>
+          <w:rFonts w:hint="eastAsia"/>
+        </w:rPr>
+        <w:t>l</w:t>
+      </w:r>
+      <w:r>
+        <w:t>abtop 1</w:t>
+      </w:r>
+      <w:r>
+        <w:rPr>
+          <w:rFonts w:hint="eastAsia"/>
+        </w:rPr>
+        <w:t xml:space="preserve">대로 </w:t>
+      </w:r>
+      <w:r>
+        <w:t>Hadoop</w:t>
+      </w:r>
+      <w:r>
+        <w:rPr>
+          <w:rFonts w:hint="eastAsia"/>
+        </w:rPr>
+        <w:t>을 제한적으로 구성할 수 있습니다.</w:t>
       </w:r>
     </w:p>
     <w:p/>

</xml_diff>